<commit_message>
Add rest of development meetings.
</commit_message>
<xml_diff>
--- a/meetings/development/DevelopmentMeetingLog.docx
+++ b/meetings/development/DevelopmentMeetingLog.docx
@@ -9,7 +9,7 @@
           <w:b/>
         </w:rPr>
       </w:pPr>
-      <w:bookmarkStart w:id="0" w:name="_Toc130479879"/>
+      <w:bookmarkStart w:id="0" w:name="_Toc133078076"/>
       <w:r>
         <w:rPr>
           <w:b/>
@@ -216,14 +216,19 @@
           </w:tcPr>
           <w:p>
             <w:r>
-              <w:t>23</w:t>
+              <w:t>2</w:t>
+            </w:r>
+            <w:r>
+              <w:t>2</w:t>
             </w:r>
             <w:r>
               <w:t>/0</w:t>
             </w:r>
             <w:r>
-              <w:t>3</w:t>
+              <w:t>4</w:t>
             </w:r>
+            <w:bookmarkStart w:id="1" w:name="_GoBack"/>
+            <w:bookmarkEnd w:id="1"/>
             <w:r>
               <w:t>/2023</w:t>
             </w:r>
@@ -299,8 +304,6 @@
                   <w:t>Contents</w:t>
                 </w:r>
               </w:p>
-              <w:bookmarkStart w:id="1" w:name="_GoBack"/>
-              <w:bookmarkEnd w:id="1"/>
               <w:p>
                 <w:pPr>
                   <w:pStyle w:val="TOC1"/>
@@ -322,7 +325,7 @@
                 <w:r>
                   <w:fldChar w:fldCharType="separate"/>
                 </w:r>
-                <w:hyperlink w:anchor="_Toc130479879" w:history="1">
+                <w:hyperlink w:anchor="_Toc133078076" w:history="1">
                   <w:r>
                     <w:rPr>
                       <w:rStyle w:val="Hyperlink"/>
@@ -350,7 +353,7 @@
                       <w:noProof/>
                       <w:webHidden/>
                     </w:rPr>
-                    <w:instrText xml:space="preserve"> PAGEREF _Toc130479879 \h </w:instrText>
+                    <w:instrText xml:space="preserve"> PAGEREF _Toc133078076 \h </w:instrText>
                   </w:r>
                   <w:r>
                     <w:rPr>
@@ -393,7 +396,7 @@
                     <w:lang w:val="en-GB" w:eastAsia="en-GB"/>
                   </w:rPr>
                 </w:pPr>
-                <w:hyperlink w:anchor="_Toc130479880" w:history="1">
+                <w:hyperlink w:anchor="_Toc133078077" w:history="1">
                   <w:r>
                     <w:rPr>
                       <w:rStyle w:val="Hyperlink"/>
@@ -438,7 +441,7 @@
                       <w:noProof/>
                       <w:webHidden/>
                     </w:rPr>
-                    <w:instrText xml:space="preserve"> PAGEREF _Toc130479880 \h </w:instrText>
+                    <w:instrText xml:space="preserve"> PAGEREF _Toc133078077 \h </w:instrText>
                   </w:r>
                   <w:r>
                     <w:rPr>
@@ -481,7 +484,7 @@
                     <w:lang w:val="en-GB" w:eastAsia="en-GB"/>
                   </w:rPr>
                 </w:pPr>
-                <w:hyperlink w:anchor="_Toc130479881" w:history="1">
+                <w:hyperlink w:anchor="_Toc133078078" w:history="1">
                   <w:r>
                     <w:rPr>
                       <w:rStyle w:val="Hyperlink"/>
@@ -526,7 +529,7 @@
                       <w:noProof/>
                       <w:webHidden/>
                     </w:rPr>
-                    <w:instrText xml:space="preserve"> PAGEREF _Toc130479881 \h </w:instrText>
+                    <w:instrText xml:space="preserve"> PAGEREF _Toc133078078 \h </w:instrText>
                   </w:r>
                   <w:r>
                     <w:rPr>
@@ -569,7 +572,7 @@
                     <w:lang w:val="en-GB" w:eastAsia="en-GB"/>
                   </w:rPr>
                 </w:pPr>
-                <w:hyperlink w:anchor="_Toc130479882" w:history="1">
+                <w:hyperlink w:anchor="_Toc133078079" w:history="1">
                   <w:r>
                     <w:rPr>
                       <w:rStyle w:val="Hyperlink"/>
@@ -614,7 +617,7 @@
                       <w:noProof/>
                       <w:webHidden/>
                     </w:rPr>
-                    <w:instrText xml:space="preserve"> PAGEREF _Toc130479882 \h </w:instrText>
+                    <w:instrText xml:space="preserve"> PAGEREF _Toc133078079 \h </w:instrText>
                   </w:r>
                   <w:r>
                     <w:rPr>
@@ -635,6 +638,446 @@
                       <w:webHidden/>
                     </w:rPr>
                     <w:t>1</w:t>
+                  </w:r>
+                  <w:r>
+                    <w:rPr>
+                      <w:noProof/>
+                      <w:webHidden/>
+                    </w:rPr>
+                    <w:fldChar w:fldCharType="end"/>
+                  </w:r>
+                </w:hyperlink>
+              </w:p>
+              <w:p>
+                <w:pPr>
+                  <w:pStyle w:val="TOC1"/>
+                  <w:tabs>
+                    <w:tab w:val="right" w:leader="dot" w:pos="9350"/>
+                  </w:tabs>
+                  <w:rPr>
+                    <w:rFonts w:cstheme="minorBidi"/>
+                    <w:noProof/>
+                    <w:lang w:val="en-GB" w:eastAsia="en-GB"/>
+                  </w:rPr>
+                </w:pPr>
+                <w:hyperlink w:anchor="_Toc133078080" w:history="1">
+                  <w:r>
+                    <w:rPr>
+                      <w:rStyle w:val="Hyperlink"/>
+                      <w:b/>
+                      <w:noProof/>
+                    </w:rPr>
+                    <w:t>Development Meeting – 29</w:t>
+                  </w:r>
+                  <w:r>
+                    <w:rPr>
+                      <w:rStyle w:val="Hyperlink"/>
+                      <w:b/>
+                      <w:noProof/>
+                      <w:vertAlign w:val="superscript"/>
+                    </w:rPr>
+                    <w:t>th</w:t>
+                  </w:r>
+                  <w:r>
+                    <w:rPr>
+                      <w:rStyle w:val="Hyperlink"/>
+                      <w:b/>
+                      <w:noProof/>
+                    </w:rPr>
+                    <w:t xml:space="preserve"> March 2023</w:t>
+                  </w:r>
+                  <w:r>
+                    <w:rPr>
+                      <w:noProof/>
+                      <w:webHidden/>
+                    </w:rPr>
+                    <w:tab/>
+                  </w:r>
+                  <w:r>
+                    <w:rPr>
+                      <w:noProof/>
+                      <w:webHidden/>
+                    </w:rPr>
+                    <w:fldChar w:fldCharType="begin"/>
+                  </w:r>
+                  <w:r>
+                    <w:rPr>
+                      <w:noProof/>
+                      <w:webHidden/>
+                    </w:rPr>
+                    <w:instrText xml:space="preserve"> PAGEREF _Toc133078080 \h </w:instrText>
+                  </w:r>
+                  <w:r>
+                    <w:rPr>
+                      <w:noProof/>
+                      <w:webHidden/>
+                    </w:rPr>
+                  </w:r>
+                  <w:r>
+                    <w:rPr>
+                      <w:noProof/>
+                      <w:webHidden/>
+                    </w:rPr>
+                    <w:fldChar w:fldCharType="separate"/>
+                  </w:r>
+                  <w:r>
+                    <w:rPr>
+                      <w:noProof/>
+                      <w:webHidden/>
+                    </w:rPr>
+                    <w:t>2</w:t>
+                  </w:r>
+                  <w:r>
+                    <w:rPr>
+                      <w:noProof/>
+                      <w:webHidden/>
+                    </w:rPr>
+                    <w:fldChar w:fldCharType="end"/>
+                  </w:r>
+                </w:hyperlink>
+              </w:p>
+              <w:p>
+                <w:pPr>
+                  <w:pStyle w:val="TOC1"/>
+                  <w:tabs>
+                    <w:tab w:val="right" w:leader="dot" w:pos="9350"/>
+                  </w:tabs>
+                  <w:rPr>
+                    <w:rFonts w:cstheme="minorBidi"/>
+                    <w:noProof/>
+                    <w:lang w:val="en-GB" w:eastAsia="en-GB"/>
+                  </w:rPr>
+                </w:pPr>
+                <w:hyperlink w:anchor="_Toc133078081" w:history="1">
+                  <w:r>
+                    <w:rPr>
+                      <w:rStyle w:val="Hyperlink"/>
+                      <w:b/>
+                      <w:noProof/>
+                    </w:rPr>
+                    <w:t>Development Meeting – 30</w:t>
+                  </w:r>
+                  <w:r>
+                    <w:rPr>
+                      <w:rStyle w:val="Hyperlink"/>
+                      <w:b/>
+                      <w:noProof/>
+                      <w:vertAlign w:val="superscript"/>
+                    </w:rPr>
+                    <w:t>th</w:t>
+                  </w:r>
+                  <w:r>
+                    <w:rPr>
+                      <w:rStyle w:val="Hyperlink"/>
+                      <w:b/>
+                      <w:noProof/>
+                    </w:rPr>
+                    <w:t xml:space="preserve"> March 2023</w:t>
+                  </w:r>
+                  <w:r>
+                    <w:rPr>
+                      <w:noProof/>
+                      <w:webHidden/>
+                    </w:rPr>
+                    <w:tab/>
+                  </w:r>
+                  <w:r>
+                    <w:rPr>
+                      <w:noProof/>
+                      <w:webHidden/>
+                    </w:rPr>
+                    <w:fldChar w:fldCharType="begin"/>
+                  </w:r>
+                  <w:r>
+                    <w:rPr>
+                      <w:noProof/>
+                      <w:webHidden/>
+                    </w:rPr>
+                    <w:instrText xml:space="preserve"> PAGEREF _Toc133078081 \h </w:instrText>
+                  </w:r>
+                  <w:r>
+                    <w:rPr>
+                      <w:noProof/>
+                      <w:webHidden/>
+                    </w:rPr>
+                  </w:r>
+                  <w:r>
+                    <w:rPr>
+                      <w:noProof/>
+                      <w:webHidden/>
+                    </w:rPr>
+                    <w:fldChar w:fldCharType="separate"/>
+                  </w:r>
+                  <w:r>
+                    <w:rPr>
+                      <w:noProof/>
+                      <w:webHidden/>
+                    </w:rPr>
+                    <w:t>2</w:t>
+                  </w:r>
+                  <w:r>
+                    <w:rPr>
+                      <w:noProof/>
+                      <w:webHidden/>
+                    </w:rPr>
+                    <w:fldChar w:fldCharType="end"/>
+                  </w:r>
+                </w:hyperlink>
+              </w:p>
+              <w:p>
+                <w:pPr>
+                  <w:pStyle w:val="TOC1"/>
+                  <w:tabs>
+                    <w:tab w:val="right" w:leader="dot" w:pos="9350"/>
+                  </w:tabs>
+                  <w:rPr>
+                    <w:rFonts w:cstheme="minorBidi"/>
+                    <w:noProof/>
+                    <w:lang w:val="en-GB" w:eastAsia="en-GB"/>
+                  </w:rPr>
+                </w:pPr>
+                <w:hyperlink w:anchor="_Toc133078082" w:history="1">
+                  <w:r>
+                    <w:rPr>
+                      <w:rStyle w:val="Hyperlink"/>
+                      <w:b/>
+                      <w:noProof/>
+                    </w:rPr>
+                    <w:t>Development Meeting – 5</w:t>
+                  </w:r>
+                  <w:r>
+                    <w:rPr>
+                      <w:rStyle w:val="Hyperlink"/>
+                      <w:b/>
+                      <w:noProof/>
+                      <w:vertAlign w:val="superscript"/>
+                    </w:rPr>
+                    <w:t>th</w:t>
+                  </w:r>
+                  <w:r>
+                    <w:rPr>
+                      <w:rStyle w:val="Hyperlink"/>
+                      <w:b/>
+                      <w:noProof/>
+                    </w:rPr>
+                    <w:t xml:space="preserve"> April 2023</w:t>
+                  </w:r>
+                  <w:r>
+                    <w:rPr>
+                      <w:noProof/>
+                      <w:webHidden/>
+                    </w:rPr>
+                    <w:tab/>
+                  </w:r>
+                  <w:r>
+                    <w:rPr>
+                      <w:noProof/>
+                      <w:webHidden/>
+                    </w:rPr>
+                    <w:fldChar w:fldCharType="begin"/>
+                  </w:r>
+                  <w:r>
+                    <w:rPr>
+                      <w:noProof/>
+                      <w:webHidden/>
+                    </w:rPr>
+                    <w:instrText xml:space="preserve"> PAGEREF _Toc133078082 \h </w:instrText>
+                  </w:r>
+                  <w:r>
+                    <w:rPr>
+                      <w:noProof/>
+                      <w:webHidden/>
+                    </w:rPr>
+                  </w:r>
+                  <w:r>
+                    <w:rPr>
+                      <w:noProof/>
+                      <w:webHidden/>
+                    </w:rPr>
+                    <w:fldChar w:fldCharType="separate"/>
+                  </w:r>
+                  <w:r>
+                    <w:rPr>
+                      <w:noProof/>
+                      <w:webHidden/>
+                    </w:rPr>
+                    <w:t>2</w:t>
+                  </w:r>
+                  <w:r>
+                    <w:rPr>
+                      <w:noProof/>
+                      <w:webHidden/>
+                    </w:rPr>
+                    <w:fldChar w:fldCharType="end"/>
+                  </w:r>
+                </w:hyperlink>
+              </w:p>
+              <w:p>
+                <w:pPr>
+                  <w:pStyle w:val="TOC1"/>
+                  <w:tabs>
+                    <w:tab w:val="right" w:leader="dot" w:pos="9350"/>
+                  </w:tabs>
+                  <w:rPr>
+                    <w:rFonts w:cstheme="minorBidi"/>
+                    <w:noProof/>
+                    <w:lang w:val="en-GB" w:eastAsia="en-GB"/>
+                  </w:rPr>
+                </w:pPr>
+                <w:hyperlink w:anchor="_Toc133078083" w:history="1">
+                  <w:r>
+                    <w:rPr>
+                      <w:rStyle w:val="Hyperlink"/>
+                      <w:b/>
+                      <w:noProof/>
+                    </w:rPr>
+                    <w:t>Presentation Meeting – 11</w:t>
+                  </w:r>
+                  <w:r>
+                    <w:rPr>
+                      <w:rStyle w:val="Hyperlink"/>
+                      <w:b/>
+                      <w:noProof/>
+                      <w:vertAlign w:val="superscript"/>
+                    </w:rPr>
+                    <w:t>th</w:t>
+                  </w:r>
+                  <w:r>
+                    <w:rPr>
+                      <w:rStyle w:val="Hyperlink"/>
+                      <w:b/>
+                      <w:noProof/>
+                    </w:rPr>
+                    <w:t xml:space="preserve"> April 2023</w:t>
+                  </w:r>
+                  <w:r>
+                    <w:rPr>
+                      <w:noProof/>
+                      <w:webHidden/>
+                    </w:rPr>
+                    <w:tab/>
+                  </w:r>
+                  <w:r>
+                    <w:rPr>
+                      <w:noProof/>
+                      <w:webHidden/>
+                    </w:rPr>
+                    <w:fldChar w:fldCharType="begin"/>
+                  </w:r>
+                  <w:r>
+                    <w:rPr>
+                      <w:noProof/>
+                      <w:webHidden/>
+                    </w:rPr>
+                    <w:instrText xml:space="preserve"> PAGEREF _Toc133078083 \h </w:instrText>
+                  </w:r>
+                  <w:r>
+                    <w:rPr>
+                      <w:noProof/>
+                      <w:webHidden/>
+                    </w:rPr>
+                  </w:r>
+                  <w:r>
+                    <w:rPr>
+                      <w:noProof/>
+                      <w:webHidden/>
+                    </w:rPr>
+                    <w:fldChar w:fldCharType="separate"/>
+                  </w:r>
+                  <w:r>
+                    <w:rPr>
+                      <w:noProof/>
+                      <w:webHidden/>
+                    </w:rPr>
+                    <w:t>2</w:t>
+                  </w:r>
+                  <w:r>
+                    <w:rPr>
+                      <w:noProof/>
+                      <w:webHidden/>
+                    </w:rPr>
+                    <w:fldChar w:fldCharType="end"/>
+                  </w:r>
+                </w:hyperlink>
+              </w:p>
+              <w:p>
+                <w:pPr>
+                  <w:pStyle w:val="TOC1"/>
+                  <w:tabs>
+                    <w:tab w:val="right" w:leader="dot" w:pos="9350"/>
+                  </w:tabs>
+                  <w:rPr>
+                    <w:rFonts w:cstheme="minorBidi"/>
+                    <w:noProof/>
+                    <w:lang w:val="en-GB" w:eastAsia="en-GB"/>
+                  </w:rPr>
+                </w:pPr>
+                <w:hyperlink w:anchor="_Toc133078084" w:history="1">
+                  <w:r>
+                    <w:rPr>
+                      <w:rStyle w:val="Hyperlink"/>
+                      <w:b/>
+                      <w:noProof/>
+                    </w:rPr>
+                    <w:t>Testing Meeting – 14</w:t>
+                  </w:r>
+                  <w:r>
+                    <w:rPr>
+                      <w:rStyle w:val="Hyperlink"/>
+                      <w:b/>
+                      <w:noProof/>
+                      <w:vertAlign w:val="superscript"/>
+                    </w:rPr>
+                    <w:t>th</w:t>
+                  </w:r>
+                  <w:r>
+                    <w:rPr>
+                      <w:rStyle w:val="Hyperlink"/>
+                      <w:b/>
+                      <w:noProof/>
+                    </w:rPr>
+                    <w:t xml:space="preserve"> April 2023</w:t>
+                  </w:r>
+                  <w:r>
+                    <w:rPr>
+                      <w:noProof/>
+                      <w:webHidden/>
+                    </w:rPr>
+                    <w:tab/>
+                  </w:r>
+                  <w:r>
+                    <w:rPr>
+                      <w:noProof/>
+                      <w:webHidden/>
+                    </w:rPr>
+                    <w:fldChar w:fldCharType="begin"/>
+                  </w:r>
+                  <w:r>
+                    <w:rPr>
+                      <w:noProof/>
+                      <w:webHidden/>
+                    </w:rPr>
+                    <w:instrText xml:space="preserve"> PAGEREF _Toc133078084 \h </w:instrText>
+                  </w:r>
+                  <w:r>
+                    <w:rPr>
+                      <w:noProof/>
+                      <w:webHidden/>
+                    </w:rPr>
+                  </w:r>
+                  <w:r>
+                    <w:rPr>
+                      <w:noProof/>
+                      <w:webHidden/>
+                    </w:rPr>
+                    <w:fldChar w:fldCharType="separate"/>
+                  </w:r>
+                  <w:r>
+                    <w:rPr>
+                      <w:noProof/>
+                      <w:webHidden/>
+                    </w:rPr>
+                    <w:t>2</w:t>
                   </w:r>
                   <w:r>
                     <w:rPr>
@@ -674,7 +1117,7 @@
           <w:b/>
         </w:rPr>
       </w:pPr>
-      <w:bookmarkStart w:id="2" w:name="_Toc130479880"/>
+      <w:bookmarkStart w:id="2" w:name="_Toc133078077"/>
       <w:r>
         <w:rPr>
           <w:b/>
@@ -708,7 +1151,7 @@
           <w:b/>
         </w:rPr>
       </w:pPr>
-      <w:bookmarkStart w:id="3" w:name="_Toc130479881"/>
+      <w:bookmarkStart w:id="3" w:name="_Toc133078078"/>
       <w:r>
         <w:rPr>
           <w:b/>
@@ -742,7 +1185,7 @@
           <w:b/>
         </w:rPr>
       </w:pPr>
-      <w:bookmarkStart w:id="4" w:name="_Toc130479882"/>
+      <w:bookmarkStart w:id="4" w:name="_Toc133078079"/>
       <w:r>
         <w:rPr>
           <w:b/>
@@ -767,6 +1210,177 @@
     <w:p>
       <w:r>
         <w:t>Stored in: 23-03-2023-meeting.docx</w:t>
+      </w:r>
+    </w:p>
+    <w:p>
+      <w:pPr>
+        <w:pStyle w:val="Heading1"/>
+        <w:rPr>
+          <w:b/>
+        </w:rPr>
+      </w:pPr>
+      <w:bookmarkStart w:id="5" w:name="_Toc133078080"/>
+      <w:r>
+        <w:rPr>
+          <w:b/>
+        </w:rPr>
+        <w:lastRenderedPageBreak/>
+        <w:t>Development Meeting – 29</w:t>
+      </w:r>
+      <w:r>
+        <w:rPr>
+          <w:b/>
+          <w:vertAlign w:val="superscript"/>
+        </w:rPr>
+        <w:t>th</w:t>
+      </w:r>
+      <w:r>
+        <w:rPr>
+          <w:b/>
+        </w:rPr>
+        <w:t xml:space="preserve"> March 2023</w:t>
+      </w:r>
+      <w:bookmarkEnd w:id="5"/>
+    </w:p>
+    <w:p>
+      <w:r>
+        <w:t>Stored in: 29-03-2023-meeting.docx</w:t>
+      </w:r>
+    </w:p>
+    <w:p>
+      <w:pPr>
+        <w:pStyle w:val="Heading1"/>
+        <w:rPr>
+          <w:b/>
+        </w:rPr>
+      </w:pPr>
+      <w:bookmarkStart w:id="6" w:name="_Toc133078081"/>
+      <w:r>
+        <w:rPr>
+          <w:b/>
+        </w:rPr>
+        <w:t>Development Meeting – 30</w:t>
+      </w:r>
+      <w:r>
+        <w:rPr>
+          <w:b/>
+          <w:vertAlign w:val="superscript"/>
+        </w:rPr>
+        <w:t>th</w:t>
+      </w:r>
+      <w:r>
+        <w:rPr>
+          <w:b/>
+        </w:rPr>
+        <w:t xml:space="preserve"> March 2023</w:t>
+      </w:r>
+      <w:bookmarkEnd w:id="6"/>
+    </w:p>
+    <w:p>
+      <w:r>
+        <w:t>Stored in: 30-03-2023-meeting.docx</w:t>
+      </w:r>
+    </w:p>
+    <w:p>
+      <w:pPr>
+        <w:pStyle w:val="Heading1"/>
+        <w:rPr>
+          <w:b/>
+        </w:rPr>
+      </w:pPr>
+      <w:bookmarkStart w:id="7" w:name="_Toc133078082"/>
+      <w:r>
+        <w:rPr>
+          <w:b/>
+        </w:rPr>
+        <w:t>Development Meeting – 5</w:t>
+      </w:r>
+      <w:r>
+        <w:rPr>
+          <w:b/>
+          <w:vertAlign w:val="superscript"/>
+        </w:rPr>
+        <w:t>th</w:t>
+      </w:r>
+      <w:r>
+        <w:rPr>
+          <w:b/>
+        </w:rPr>
+        <w:t xml:space="preserve"> April 2023</w:t>
+      </w:r>
+      <w:bookmarkEnd w:id="7"/>
+    </w:p>
+    <w:p>
+      <w:r>
+        <w:t>Stored in: 5-04-2023-meeting.docx</w:t>
+      </w:r>
+    </w:p>
+    <w:p>
+      <w:pPr>
+        <w:pStyle w:val="Heading1"/>
+        <w:rPr>
+          <w:b/>
+        </w:rPr>
+      </w:pPr>
+      <w:bookmarkStart w:id="8" w:name="_Toc133078083"/>
+      <w:r>
+        <w:rPr>
+          <w:b/>
+        </w:rPr>
+        <w:t>Presentation Meeting – 11</w:t>
+      </w:r>
+      <w:r>
+        <w:rPr>
+          <w:b/>
+          <w:vertAlign w:val="superscript"/>
+        </w:rPr>
+        <w:t>th</w:t>
+      </w:r>
+      <w:r>
+        <w:rPr>
+          <w:b/>
+        </w:rPr>
+        <w:t xml:space="preserve"> April 2023</w:t>
+      </w:r>
+      <w:bookmarkEnd w:id="8"/>
+    </w:p>
+    <w:p>
+      <w:r>
+        <w:t>Stored in: 11-04-2023-meeting.docx</w:t>
+      </w:r>
+    </w:p>
+    <w:p>
+      <w:pPr>
+        <w:pStyle w:val="Heading1"/>
+        <w:rPr>
+          <w:b/>
+        </w:rPr>
+      </w:pPr>
+      <w:bookmarkStart w:id="9" w:name="_Toc133078084"/>
+      <w:r>
+        <w:rPr>
+          <w:b/>
+        </w:rPr>
+        <w:t>Testing Meeting – 14</w:t>
+      </w:r>
+      <w:r>
+        <w:rPr>
+          <w:b/>
+          <w:vertAlign w:val="superscript"/>
+        </w:rPr>
+        <w:t>th</w:t>
+      </w:r>
+      <w:r>
+        <w:rPr>
+          <w:b/>
+        </w:rPr>
+        <w:t xml:space="preserve"> April 2023</w:t>
+      </w:r>
+      <w:bookmarkEnd w:id="9"/>
+    </w:p>
+    <w:p>
+      <w:r>
+        <w:t>Stored in: 14-04-2023-meeting.docx</w:t>
       </w:r>
     </w:p>
     <w:sectPr>
@@ -1917,7 +2531,7 @@
 </file>
 
 <file path=customXml/itemProps1.xml><?xml version="1.0" encoding="utf-8"?>
-<ds:datastoreItem xmlns:ds="http://schemas.openxmlformats.org/officeDocument/2006/customXml" ds:itemID="{51169827-A0F3-4D47-B846-8CFFFA88832A}">
+<ds:datastoreItem xmlns:ds="http://schemas.openxmlformats.org/officeDocument/2006/customXml" ds:itemID="{E8C45E85-E713-4235-8E03-96C886B1E84C}">
   <ds:schemaRefs>
     <ds:schemaRef ds:uri="http://schemas.openxmlformats.org/officeDocument/2006/bibliography"/>
   </ds:schemaRefs>

</xml_diff>